<commit_message>
added exercises quiz and some practise files
</commit_message>
<xml_diff>
--- a/bootstrap/bootsrap.docx
+++ b/bootstrap/bootsrap.docx
@@ -134,7 +134,7 @@
           <w:sz w:val="22"/>
           <w:szCs w:val="22"/>
           <w:shd w:val="clear" w:fill="FFFFFF"/>
-          <w:lang w:val="en-IN"/>
+          <w:lang w:val="en-US"/>
         </w:rPr>
       </w:pPr>
       <w:r>
@@ -148,6 +148,100 @@
           <w:sz w:val="22"/>
           <w:szCs w:val="22"/>
           <w:shd w:val="clear" w:fill="FFFFFF"/>
+          <w:lang w:val="en-US"/>
+        </w:rPr>
+        <w:t>Typography</w:t>
+      </w:r>
+    </w:p>
+    <w:p>
+      <w:pPr>
+        <w:rPr>
+          <w:rFonts w:hint="default" w:ascii="Verdana" w:hAnsi="Verdana" w:cs="Verdana"/>
+          <w:i w:val="0"/>
+          <w:iCs w:val="0"/>
+          <w:caps w:val="0"/>
+          <w:color w:val="000000"/>
+          <w:spacing w:val="0"/>
+          <w:sz w:val="22"/>
+          <w:szCs w:val="22"/>
+          <w:shd w:val="clear" w:fill="FFFFFF"/>
+          <w:lang w:val="en-US"/>
+        </w:rPr>
+      </w:pPr>
+    </w:p>
+    <w:p>
+      <w:pPr>
+        <w:rPr>
+          <w:rFonts w:hint="default" w:ascii="Verdana" w:hAnsi="Verdana" w:cs="Verdana"/>
+          <w:i w:val="0"/>
+          <w:iCs w:val="0"/>
+          <w:caps w:val="0"/>
+          <w:color w:val="000000"/>
+          <w:spacing w:val="0"/>
+          <w:sz w:val="22"/>
+          <w:szCs w:val="22"/>
+          <w:shd w:val="clear" w:fill="FFFFFF"/>
+          <w:lang w:val="en-US"/>
+        </w:rPr>
+      </w:pPr>
+      <w:r>
+        <w:rPr>
+          <w:rFonts w:hint="default" w:ascii="Verdana" w:hAnsi="Verdana"/>
+          <w:i w:val="0"/>
+          <w:iCs w:val="0"/>
+          <w:caps w:val="0"/>
+          <w:color w:val="000000"/>
+          <w:spacing w:val="0"/>
+          <w:sz w:val="22"/>
+          <w:szCs w:val="22"/>
+          <w:shd w:val="clear" w:fill="FFFFFF"/>
+          <w:lang w:val="en-US"/>
+        </w:rPr>
+        <w:t>Display headings are used to stand out more than normal headings (larger font-size and lighter font-weight), and there are four classes to choose from: .display-1, .display-2, .display-3, .display-4</w:t>
+      </w:r>
+    </w:p>
+    <w:p>
+      <w:pPr>
+        <w:rPr>
+          <w:rFonts w:hint="default" w:ascii="Verdana" w:hAnsi="Verdana" w:cs="Verdana"/>
+          <w:i w:val="0"/>
+          <w:iCs w:val="0"/>
+          <w:caps w:val="0"/>
+          <w:color w:val="000000"/>
+          <w:spacing w:val="0"/>
+          <w:sz w:val="22"/>
+          <w:szCs w:val="22"/>
+          <w:shd w:val="clear" w:fill="FFFFFF"/>
+          <w:lang w:val="en-IN"/>
+        </w:rPr>
+      </w:pPr>
+    </w:p>
+    <w:p>
+      <w:pPr>
+        <w:rPr>
+          <w:rFonts w:hint="default" w:ascii="Verdana" w:hAnsi="Verdana" w:cs="Verdana"/>
+          <w:i w:val="0"/>
+          <w:iCs w:val="0"/>
+          <w:caps w:val="0"/>
+          <w:color w:val="000000"/>
+          <w:spacing w:val="0"/>
+          <w:sz w:val="22"/>
+          <w:szCs w:val="22"/>
+          <w:shd w:val="clear" w:fill="FFFFFF"/>
+          <w:lang w:val="en-IN"/>
+        </w:rPr>
+      </w:pPr>
+      <w:r>
+        <w:rPr>
+          <w:rFonts w:hint="default" w:ascii="Verdana" w:hAnsi="Verdana" w:cs="Verdana"/>
+          <w:i w:val="0"/>
+          <w:iCs w:val="0"/>
+          <w:caps w:val="0"/>
+          <w:color w:val="000000"/>
+          <w:spacing w:val="0"/>
+          <w:sz w:val="22"/>
+          <w:szCs w:val="22"/>
+          <w:shd w:val="clear" w:fill="FFFFFF"/>
           <w:lang w:val="en-IN"/>
         </w:rPr>
         <w:t>Containers</w:t>
@@ -1941,6 +2035,194 @@
           <w:sz w:val="22"/>
           <w:szCs w:val="22"/>
           <w:shd w:val="clear" w:fill="FFFFFF"/>
+          <w:lang w:val="en-US"/>
+        </w:rPr>
+      </w:pPr>
+      <w:r>
+        <w:rPr>
+          <w:rFonts w:hint="default" w:ascii="Verdana" w:hAnsi="Verdana" w:eastAsia="SimSun"/>
+          <w:i w:val="0"/>
+          <w:iCs w:val="0"/>
+          <w:caps w:val="0"/>
+          <w:color w:val="000000"/>
+          <w:spacing w:val="0"/>
+          <w:sz w:val="22"/>
+          <w:szCs w:val="22"/>
+          <w:shd w:val="clear" w:fill="FFFFFF"/>
+          <w:lang w:val="en-US"/>
+        </w:rPr>
+        <w:t>progress bar</w:t>
+      </w:r>
+    </w:p>
+    <w:p>
+      <w:pPr>
+        <w:rPr>
+          <w:rFonts w:hint="default" w:ascii="Verdana" w:hAnsi="Verdana" w:eastAsia="SimSun"/>
+          <w:i w:val="0"/>
+          <w:iCs w:val="0"/>
+          <w:caps w:val="0"/>
+          <w:color w:val="000000"/>
+          <w:spacing w:val="0"/>
+          <w:sz w:val="22"/>
+          <w:szCs w:val="22"/>
+          <w:shd w:val="clear" w:fill="FFFFFF"/>
+          <w:lang w:val="en-US"/>
+        </w:rPr>
+      </w:pPr>
+    </w:p>
+    <w:p>
+      <w:pPr>
+        <w:rPr>
+          <w:rFonts w:hint="default" w:ascii="Verdana" w:hAnsi="Verdana" w:eastAsia="SimSun"/>
+          <w:i w:val="0"/>
+          <w:iCs w:val="0"/>
+          <w:caps w:val="0"/>
+          <w:color w:val="000000"/>
+          <w:spacing w:val="0"/>
+          <w:sz w:val="22"/>
+          <w:szCs w:val="22"/>
+          <w:shd w:val="clear" w:fill="FFFFFF"/>
+          <w:lang w:val="en-US"/>
+        </w:rPr>
+      </w:pPr>
+      <w:r>
+        <w:rPr>
+          <w:rFonts w:hint="default" w:ascii="Verdana" w:hAnsi="Verdana" w:eastAsia="SimSun"/>
+          <w:i w:val="0"/>
+          <w:iCs w:val="0"/>
+          <w:caps w:val="0"/>
+          <w:color w:val="000000"/>
+          <w:spacing w:val="0"/>
+          <w:sz w:val="22"/>
+          <w:szCs w:val="22"/>
+          <w:shd w:val="clear" w:fill="FFFFFF"/>
+          <w:lang w:val="en-US"/>
+        </w:rPr>
+        <w:t>progress-bar gives the progress bar</w:t>
+      </w:r>
+    </w:p>
+    <w:p>
+      <w:pPr>
+        <w:rPr>
+          <w:rFonts w:hint="default" w:ascii="Verdana" w:hAnsi="Verdana" w:eastAsia="SimSun"/>
+          <w:i w:val="0"/>
+          <w:iCs w:val="0"/>
+          <w:caps w:val="0"/>
+          <w:color w:val="000000"/>
+          <w:spacing w:val="0"/>
+          <w:sz w:val="22"/>
+          <w:szCs w:val="22"/>
+          <w:shd w:val="clear" w:fill="FFFFFF"/>
+          <w:lang w:val="en-US"/>
+        </w:rPr>
+      </w:pPr>
+    </w:p>
+    <w:p>
+      <w:pPr>
+        <w:rPr>
+          <w:rFonts w:hint="default" w:ascii="Verdana" w:hAnsi="Verdana" w:eastAsia="SimSun"/>
+          <w:i w:val="0"/>
+          <w:iCs w:val="0"/>
+          <w:caps w:val="0"/>
+          <w:color w:val="000000"/>
+          <w:spacing w:val="0"/>
+          <w:sz w:val="22"/>
+          <w:szCs w:val="22"/>
+          <w:shd w:val="clear" w:fill="FFFFFF"/>
+          <w:lang w:val="en-US"/>
+        </w:rPr>
+      </w:pPr>
+      <w:r>
+        <w:rPr>
+          <w:rFonts w:hint="default" w:ascii="Verdana" w:hAnsi="Verdana" w:eastAsia="SimSun"/>
+          <w:i w:val="0"/>
+          <w:iCs w:val="0"/>
+          <w:caps w:val="0"/>
+          <w:color w:val="000000"/>
+          <w:spacing w:val="0"/>
+          <w:sz w:val="22"/>
+          <w:szCs w:val="22"/>
+          <w:shd w:val="clear" w:fill="FFFFFF"/>
+          <w:lang w:val="en-US"/>
+        </w:rPr>
+        <w:t>progress-bar-striped-makes the progress bar striped</w:t>
+      </w:r>
+    </w:p>
+    <w:p>
+      <w:pPr>
+        <w:rPr>
+          <w:rFonts w:hint="default" w:ascii="Verdana" w:hAnsi="Verdana" w:eastAsia="SimSun"/>
+          <w:i w:val="0"/>
+          <w:iCs w:val="0"/>
+          <w:caps w:val="0"/>
+          <w:color w:val="000000"/>
+          <w:spacing w:val="0"/>
+          <w:sz w:val="22"/>
+          <w:szCs w:val="22"/>
+          <w:shd w:val="clear" w:fill="FFFFFF"/>
+          <w:lang w:val="en-US"/>
+        </w:rPr>
+      </w:pPr>
+    </w:p>
+    <w:p>
+      <w:pPr>
+        <w:rPr>
+          <w:rFonts w:hint="default" w:ascii="Verdana" w:hAnsi="Verdana" w:eastAsia="SimSun"/>
+          <w:i w:val="0"/>
+          <w:iCs w:val="0"/>
+          <w:caps w:val="0"/>
+          <w:color w:val="000000"/>
+          <w:spacing w:val="0"/>
+          <w:sz w:val="22"/>
+          <w:szCs w:val="22"/>
+          <w:shd w:val="clear" w:fill="FFFFFF"/>
+          <w:lang w:val="en-US"/>
+        </w:rPr>
+      </w:pPr>
+      <w:r>
+        <w:rPr>
+          <w:rFonts w:hint="default" w:ascii="Verdana" w:hAnsi="Verdana" w:eastAsia="SimSun"/>
+          <w:i w:val="0"/>
+          <w:iCs w:val="0"/>
+          <w:caps w:val="0"/>
+          <w:color w:val="000000"/>
+          <w:spacing w:val="0"/>
+          <w:sz w:val="22"/>
+          <w:szCs w:val="22"/>
+          <w:shd w:val="clear" w:fill="FFFFFF"/>
+          <w:lang w:val="en-US"/>
+        </w:rPr>
+        <w:t>progress-bar-animated adds animation to the progress bar</w:t>
+      </w:r>
+    </w:p>
+    <w:p>
+      <w:pPr>
+        <w:rPr>
+          <w:rFonts w:hint="default" w:ascii="Verdana" w:hAnsi="Verdana" w:eastAsia="SimSun"/>
+          <w:i w:val="0"/>
+          <w:iCs w:val="0"/>
+          <w:caps w:val="0"/>
+          <w:color w:val="000000"/>
+          <w:spacing w:val="0"/>
+          <w:sz w:val="22"/>
+          <w:szCs w:val="22"/>
+          <w:shd w:val="clear" w:fill="FFFFFF"/>
+          <w:lang w:val="en-IN"/>
+        </w:rPr>
+      </w:pPr>
+    </w:p>
+    <w:p>
+      <w:pPr>
+        <w:rPr>
+          <w:rFonts w:hint="default" w:ascii="Verdana" w:hAnsi="Verdana" w:eastAsia="SimSun"/>
+          <w:i w:val="0"/>
+          <w:iCs w:val="0"/>
+          <w:caps w:val="0"/>
+          <w:color w:val="000000"/>
+          <w:spacing w:val="0"/>
+          <w:sz w:val="22"/>
+          <w:szCs w:val="22"/>
+          <w:shd w:val="clear" w:fill="FFFFFF"/>
           <w:lang w:val="en-IN"/>
         </w:rPr>
       </w:pPr>
@@ -2501,42 +2783,1276 @@
           <w:shd w:val="clear" w:fill="FFFFFF"/>
           <w:lang w:val="en-IN"/>
         </w:rPr>
-        <w:t>drop down.</w:t>
+        <w:t>drop down</w:t>
+      </w:r>
+    </w:p>
+    <w:p>
+      <w:pPr>
+        <w:rPr>
+          <w:rFonts w:hint="default" w:ascii="Verdana" w:hAnsi="Verdana" w:eastAsia="SimSun"/>
+          <w:i w:val="0"/>
+          <w:iCs w:val="0"/>
+          <w:caps w:val="0"/>
+          <w:color w:val="000000"/>
+          <w:spacing w:val="0"/>
+          <w:sz w:val="22"/>
+          <w:szCs w:val="22"/>
+          <w:shd w:val="clear" w:fill="FFFFFF"/>
+          <w:lang w:val="en-IN"/>
+        </w:rPr>
+      </w:pPr>
+      <w:r>
+        <w:rPr>
+          <w:rFonts w:hint="default" w:ascii="Verdana" w:hAnsi="Verdana" w:eastAsia="SimSun"/>
+          <w:i w:val="0"/>
+          <w:iCs w:val="0"/>
+          <w:caps w:val="0"/>
+          <w:color w:val="000000"/>
+          <w:spacing w:val="0"/>
+          <w:sz w:val="22"/>
+          <w:szCs w:val="22"/>
+          <w:shd w:val="clear" w:fill="FFFFFF"/>
+          <w:lang w:val="en-IN"/>
+        </w:rPr>
+        <w:t>.dropdown-menu class to a &lt;div&gt; element to actually build the dropdown menu. Then add the .dropdown-item class to each element (links or buttons) inside the dropdown menu.</w:t>
+      </w:r>
+    </w:p>
+    <w:p>
+      <w:pPr>
+        <w:rPr>
+          <w:rFonts w:hint="default" w:ascii="Verdana" w:hAnsi="Verdana" w:eastAsia="SimSun"/>
+          <w:i w:val="0"/>
+          <w:iCs w:val="0"/>
+          <w:caps w:val="0"/>
+          <w:color w:val="000000"/>
+          <w:spacing w:val="0"/>
+          <w:sz w:val="22"/>
+          <w:szCs w:val="22"/>
+          <w:shd w:val="clear" w:fill="FFFFFF"/>
+          <w:lang w:val="en-IN"/>
+        </w:rPr>
+      </w:pPr>
+    </w:p>
+    <w:p>
+      <w:pPr>
+        <w:rPr>
+          <w:rFonts w:hint="default" w:ascii="Verdana" w:hAnsi="Verdana" w:eastAsia="SimSun"/>
+          <w:i w:val="0"/>
+          <w:iCs w:val="0"/>
+          <w:caps w:val="0"/>
+          <w:color w:val="000000"/>
+          <w:spacing w:val="0"/>
+          <w:sz w:val="22"/>
+          <w:szCs w:val="22"/>
+          <w:shd w:val="clear" w:fill="FFFFFF"/>
+          <w:lang w:val="en-US"/>
+        </w:rPr>
+      </w:pPr>
+      <w:r>
+        <w:rPr>
+          <w:rFonts w:hint="default" w:ascii="Verdana" w:hAnsi="Verdana" w:eastAsia="SimSun"/>
+          <w:i w:val="0"/>
+          <w:iCs w:val="0"/>
+          <w:caps w:val="0"/>
+          <w:color w:val="000000"/>
+          <w:spacing w:val="0"/>
+          <w:sz w:val="22"/>
+          <w:szCs w:val="22"/>
+          <w:shd w:val="clear" w:fill="FFFFFF"/>
+          <w:lang w:val="en-US"/>
+        </w:rPr>
+        <w:t>.dropdown-divider is used to seperate links in the divider with a line.</w:t>
+      </w:r>
+    </w:p>
+    <w:p>
+      <w:pPr>
+        <w:rPr>
+          <w:rFonts w:hint="default" w:ascii="Verdana" w:hAnsi="Verdana" w:eastAsia="SimSun"/>
+          <w:i w:val="0"/>
+          <w:iCs w:val="0"/>
+          <w:caps w:val="0"/>
+          <w:color w:val="000000"/>
+          <w:spacing w:val="0"/>
+          <w:sz w:val="22"/>
+          <w:szCs w:val="22"/>
+          <w:shd w:val="clear" w:fill="FFFFFF"/>
+          <w:lang w:val="en-US"/>
+        </w:rPr>
+      </w:pPr>
+    </w:p>
+    <w:p>
+      <w:pPr>
+        <w:rPr>
+          <w:rFonts w:hint="default" w:ascii="Verdana" w:hAnsi="Verdana" w:eastAsia="SimSun"/>
+          <w:i w:val="0"/>
+          <w:iCs w:val="0"/>
+          <w:caps w:val="0"/>
+          <w:color w:val="000000"/>
+          <w:spacing w:val="0"/>
+          <w:sz w:val="22"/>
+          <w:szCs w:val="22"/>
+          <w:shd w:val="clear" w:fill="FFFFFF"/>
+          <w:lang w:val="en-US"/>
+        </w:rPr>
+      </w:pPr>
+      <w:r>
+        <w:rPr>
+          <w:rFonts w:hint="default" w:ascii="Verdana" w:hAnsi="Verdana" w:eastAsia="SimSun"/>
+          <w:i w:val="0"/>
+          <w:iCs w:val="0"/>
+          <w:caps w:val="0"/>
+          <w:color w:val="000000"/>
+          <w:spacing w:val="0"/>
+          <w:sz w:val="22"/>
+          <w:szCs w:val="22"/>
+          <w:shd w:val="clear" w:fill="FFFFFF"/>
+          <w:lang w:val="en-US"/>
+        </w:rPr>
+        <w:t>adding active and disabled change the status of the link.</w:t>
+      </w:r>
+    </w:p>
+    <w:p>
+      <w:pPr>
+        <w:rPr>
+          <w:rFonts w:hint="default" w:ascii="Verdana" w:hAnsi="Verdana" w:eastAsia="SimSun"/>
+          <w:i w:val="0"/>
+          <w:iCs w:val="0"/>
+          <w:caps w:val="0"/>
+          <w:color w:val="000000"/>
+          <w:spacing w:val="0"/>
+          <w:sz w:val="22"/>
+          <w:szCs w:val="22"/>
+          <w:shd w:val="clear" w:fill="FFFFFF"/>
+          <w:lang w:val="en-US"/>
+        </w:rPr>
+      </w:pPr>
+    </w:p>
+    <w:p>
+      <w:pPr>
+        <w:rPr>
+          <w:rFonts w:hint="default" w:ascii="Verdana" w:hAnsi="Verdana" w:eastAsia="SimSun"/>
+          <w:i w:val="0"/>
+          <w:iCs w:val="0"/>
+          <w:caps w:val="0"/>
+          <w:color w:val="000000"/>
+          <w:spacing w:val="0"/>
+          <w:sz w:val="22"/>
+          <w:szCs w:val="22"/>
+          <w:shd w:val="clear" w:fill="FFFFFF"/>
+          <w:lang w:val="en-US"/>
+        </w:rPr>
+      </w:pPr>
+      <w:r>
+        <w:rPr>
+          <w:rFonts w:hint="default" w:ascii="Verdana" w:hAnsi="Verdana" w:eastAsia="SimSun"/>
+          <w:i w:val="0"/>
+          <w:iCs w:val="0"/>
+          <w:caps w:val="0"/>
+          <w:color w:val="000000"/>
+          <w:spacing w:val="0"/>
+          <w:sz w:val="22"/>
+          <w:szCs w:val="22"/>
+          <w:shd w:val="clear" w:fill="FFFFFF"/>
+          <w:lang w:val="en-US"/>
+        </w:rPr>
+        <w:t>.dropdown dropright - drops items to the right.</w:t>
+      </w:r>
+    </w:p>
+    <w:p>
+      <w:pPr>
+        <w:rPr>
+          <w:rFonts w:hint="default" w:ascii="Verdana" w:hAnsi="Verdana" w:eastAsia="SimSun"/>
+          <w:i w:val="0"/>
+          <w:iCs w:val="0"/>
+          <w:caps w:val="0"/>
+          <w:color w:val="000000"/>
+          <w:spacing w:val="0"/>
+          <w:sz w:val="22"/>
+          <w:szCs w:val="22"/>
+          <w:shd w:val="clear" w:fill="FFFFFF"/>
+          <w:lang w:val="en-US"/>
+        </w:rPr>
+      </w:pPr>
+      <w:r>
+        <w:rPr>
+          <w:rFonts w:hint="default" w:ascii="Verdana" w:hAnsi="Verdana" w:eastAsia="SimSun"/>
+          <w:i w:val="0"/>
+          <w:iCs w:val="0"/>
+          <w:caps w:val="0"/>
+          <w:color w:val="000000"/>
+          <w:spacing w:val="0"/>
+          <w:sz w:val="22"/>
+          <w:szCs w:val="22"/>
+          <w:shd w:val="clear" w:fill="FFFFFF"/>
+          <w:lang w:val="en-US"/>
+        </w:rPr>
+        <w:t>.dropdown dropleft  - drops items to the left.</w:t>
+      </w:r>
+    </w:p>
+    <w:p>
+      <w:pPr>
+        <w:rPr>
+          <w:rFonts w:hint="default" w:ascii="Verdana" w:hAnsi="Verdana" w:eastAsia="SimSun"/>
+          <w:i w:val="0"/>
+          <w:iCs w:val="0"/>
+          <w:caps w:val="0"/>
+          <w:color w:val="000000"/>
+          <w:spacing w:val="0"/>
+          <w:sz w:val="22"/>
+          <w:szCs w:val="22"/>
+          <w:shd w:val="clear" w:fill="FFFFFF"/>
+          <w:lang w:val="en-US"/>
+        </w:rPr>
+      </w:pPr>
+    </w:p>
+    <w:p>
+      <w:pPr>
+        <w:rPr>
+          <w:rFonts w:hint="default" w:ascii="Verdana" w:hAnsi="Verdana" w:eastAsia="SimSun"/>
+          <w:i w:val="0"/>
+          <w:iCs w:val="0"/>
+          <w:caps w:val="0"/>
+          <w:color w:val="000000"/>
+          <w:spacing w:val="0"/>
+          <w:sz w:val="22"/>
+          <w:szCs w:val="22"/>
+          <w:shd w:val="clear" w:fill="FFFFFF"/>
+          <w:lang w:val="en-US"/>
+        </w:rPr>
+      </w:pPr>
+      <w:r>
+        <w:rPr>
+          <w:rFonts w:hint="default" w:ascii="Verdana" w:hAnsi="Verdana" w:eastAsia="SimSun"/>
+          <w:i w:val="0"/>
+          <w:iCs w:val="0"/>
+          <w:caps w:val="0"/>
+          <w:color w:val="000000"/>
+          <w:spacing w:val="0"/>
+          <w:sz w:val="22"/>
+          <w:szCs w:val="22"/>
+          <w:shd w:val="clear" w:fill="FFFFFF"/>
+          <w:lang w:val="en-US"/>
+        </w:rPr>
+        <w:t>.dropup -</w:t>
+      </w:r>
+      <w:r>
+        <w:rPr>
+          <w:rFonts w:hint="default" w:ascii="Verdana" w:hAnsi="Verdana" w:eastAsia="SimSun"/>
+          <w:i w:val="0"/>
+          <w:iCs w:val="0"/>
+          <w:caps w:val="0"/>
+          <w:color w:val="000000"/>
+          <w:spacing w:val="0"/>
+          <w:sz w:val="22"/>
+          <w:szCs w:val="22"/>
+          <w:shd w:val="clear" w:fill="FFFFFF"/>
+          <w:lang w:val="en-US"/>
+        </w:rPr>
+        <w:tab/>
+        <w:t>drops items upwards</w:t>
+      </w:r>
+    </w:p>
+    <w:p>
+      <w:pPr>
+        <w:rPr>
+          <w:rFonts w:hint="default" w:ascii="Verdana" w:hAnsi="Verdana" w:eastAsia="SimSun"/>
+          <w:i w:val="0"/>
+          <w:iCs w:val="0"/>
+          <w:caps w:val="0"/>
+          <w:color w:val="000000"/>
+          <w:spacing w:val="0"/>
+          <w:sz w:val="22"/>
+          <w:szCs w:val="22"/>
+          <w:shd w:val="clear" w:fill="FFFFFF"/>
+          <w:lang w:val="en-IN"/>
+        </w:rPr>
+      </w:pPr>
+    </w:p>
+    <w:p>
+      <w:pPr>
+        <w:rPr>
+          <w:rFonts w:hint="default" w:ascii="Verdana" w:hAnsi="Verdana" w:eastAsia="SimSun"/>
+          <w:i w:val="0"/>
+          <w:iCs w:val="0"/>
+          <w:caps w:val="0"/>
+          <w:color w:val="000000"/>
+          <w:spacing w:val="0"/>
+          <w:sz w:val="22"/>
+          <w:szCs w:val="22"/>
+          <w:shd w:val="clear" w:fill="FFFFFF"/>
+          <w:lang w:val="en-US"/>
+        </w:rPr>
+      </w:pPr>
+      <w:r>
+        <w:rPr>
+          <w:rFonts w:hint="default" w:ascii="Verdana" w:hAnsi="Verdana" w:eastAsia="SimSun"/>
+          <w:i w:val="0"/>
+          <w:iCs w:val="0"/>
+          <w:color w:val="000000"/>
+          <w:spacing w:val="0"/>
+          <w:sz w:val="22"/>
+          <w:szCs w:val="22"/>
+          <w:shd w:val="clear" w:fill="FFFFFF"/>
+          <w:lang w:val="en-US"/>
+        </w:rPr>
+        <w:t>C</w:t>
+      </w:r>
+      <w:r>
+        <w:rPr>
+          <w:rFonts w:hint="default" w:ascii="Verdana" w:hAnsi="Verdana" w:eastAsia="SimSun"/>
+          <w:i w:val="0"/>
+          <w:iCs w:val="0"/>
+          <w:caps w:val="0"/>
+          <w:color w:val="000000"/>
+          <w:spacing w:val="0"/>
+          <w:sz w:val="22"/>
+          <w:szCs w:val="22"/>
+          <w:shd w:val="clear" w:fill="FFFFFF"/>
+          <w:lang w:val="en-US"/>
+        </w:rPr>
+        <w:t>ollapse</w:t>
+      </w:r>
+    </w:p>
+    <w:p>
+      <w:pPr>
+        <w:rPr>
+          <w:rFonts w:hint="default" w:ascii="Verdana" w:hAnsi="Verdana" w:eastAsia="SimSun"/>
+          <w:i w:val="0"/>
+          <w:iCs w:val="0"/>
+          <w:caps w:val="0"/>
+          <w:color w:val="000000"/>
+          <w:spacing w:val="0"/>
+          <w:sz w:val="22"/>
+          <w:szCs w:val="22"/>
+          <w:shd w:val="clear" w:fill="FFFFFF"/>
+          <w:lang w:val="en-US"/>
+        </w:rPr>
+      </w:pPr>
+      <w:r>
+        <w:rPr>
+          <w:rFonts w:hint="default" w:ascii="Verdana" w:hAnsi="Verdana" w:eastAsia="SimSun"/>
+          <w:i w:val="0"/>
+          <w:iCs w:val="0"/>
+          <w:caps w:val="0"/>
+          <w:color w:val="000000"/>
+          <w:spacing w:val="0"/>
+          <w:sz w:val="22"/>
+          <w:szCs w:val="22"/>
+          <w:shd w:val="clear" w:fill="FFFFFF"/>
+          <w:lang w:val="en-US"/>
+        </w:rPr>
+        <w:t>The .collapse class indicates a collapsible element (a &lt;div&gt; in our example); this is the content that will be shown or hidden with a click of a button.</w:t>
+      </w:r>
+    </w:p>
+    <w:p>
+      <w:pPr>
+        <w:rPr>
+          <w:rFonts w:hint="default" w:ascii="Verdana" w:hAnsi="Verdana" w:eastAsia="SimSun"/>
+          <w:i w:val="0"/>
+          <w:iCs w:val="0"/>
+          <w:caps w:val="0"/>
+          <w:color w:val="000000"/>
+          <w:spacing w:val="0"/>
+          <w:sz w:val="22"/>
+          <w:szCs w:val="22"/>
+          <w:shd w:val="clear" w:fill="FFFFFF"/>
+          <w:lang w:val="en-US"/>
+        </w:rPr>
+      </w:pPr>
+    </w:p>
+    <w:p>
+      <w:pPr>
+        <w:rPr>
+          <w:rFonts w:hint="default" w:ascii="Verdana" w:hAnsi="Verdana" w:eastAsia="SimSun"/>
+          <w:i w:val="0"/>
+          <w:iCs w:val="0"/>
+          <w:caps w:val="0"/>
+          <w:color w:val="000000"/>
+          <w:spacing w:val="0"/>
+          <w:sz w:val="22"/>
+          <w:szCs w:val="22"/>
+          <w:shd w:val="clear" w:fill="FFFFFF"/>
+          <w:lang w:val="en-US"/>
+        </w:rPr>
+      </w:pPr>
+      <w:r>
+        <w:rPr>
+          <w:rFonts w:hint="default" w:ascii="Verdana" w:hAnsi="Verdana" w:eastAsia="SimSun"/>
+          <w:i w:val="0"/>
+          <w:iCs w:val="0"/>
+          <w:caps w:val="0"/>
+          <w:color w:val="000000"/>
+          <w:spacing w:val="0"/>
+          <w:sz w:val="22"/>
+          <w:szCs w:val="22"/>
+          <w:shd w:val="clear" w:fill="FFFFFF"/>
+          <w:lang w:val="en-US"/>
+        </w:rPr>
+        <w:t>To control (show/hide) the collapsible content, add the data-toggle="collapse" attribute to an &lt;a&gt; or a &lt;button&gt; element. Then add the data-target="#id" attribute to connect the button with the collapsible content (&lt;div id="demo"&gt;).</w:t>
+      </w:r>
+    </w:p>
+    <w:p>
+      <w:pPr>
+        <w:rPr>
+          <w:rFonts w:hint="default" w:ascii="Verdana" w:hAnsi="Verdana" w:eastAsia="SimSun"/>
+          <w:i w:val="0"/>
+          <w:iCs w:val="0"/>
+          <w:caps w:val="0"/>
+          <w:color w:val="000000"/>
+          <w:spacing w:val="0"/>
+          <w:sz w:val="22"/>
+          <w:szCs w:val="22"/>
+          <w:shd w:val="clear" w:fill="FFFFFF"/>
+          <w:lang w:val="en-US"/>
+        </w:rPr>
+      </w:pPr>
+    </w:p>
+    <w:p>
+      <w:pPr>
+        <w:rPr>
+          <w:rFonts w:hint="default" w:ascii="Verdana" w:hAnsi="Verdana" w:eastAsia="SimSun"/>
+          <w:i w:val="0"/>
+          <w:iCs w:val="0"/>
+          <w:caps w:val="0"/>
+          <w:color w:val="000000"/>
+          <w:spacing w:val="0"/>
+          <w:sz w:val="22"/>
+          <w:szCs w:val="22"/>
+          <w:shd w:val="clear" w:fill="FFFFFF"/>
+          <w:lang w:val="en-US"/>
+        </w:rPr>
+      </w:pPr>
+      <w:r>
+        <w:rPr>
+          <w:rFonts w:hint="default" w:ascii="Verdana" w:hAnsi="Verdana" w:eastAsia="SimSun"/>
+          <w:i w:val="0"/>
+          <w:iCs w:val="0"/>
+          <w:caps w:val="0"/>
+          <w:color w:val="000000"/>
+          <w:spacing w:val="0"/>
+          <w:sz w:val="22"/>
+          <w:szCs w:val="22"/>
+          <w:shd w:val="clear" w:fill="FFFFFF"/>
+          <w:lang w:val="en-US"/>
+        </w:rPr>
+        <w:t>nav</w:t>
+      </w:r>
+    </w:p>
+    <w:p>
+      <w:pPr>
+        <w:rPr>
+          <w:rFonts w:hint="default" w:ascii="Verdana" w:hAnsi="Verdana" w:eastAsia="SimSun"/>
+          <w:i w:val="0"/>
+          <w:iCs w:val="0"/>
+          <w:caps w:val="0"/>
+          <w:color w:val="000000"/>
+          <w:spacing w:val="0"/>
+          <w:sz w:val="22"/>
+          <w:szCs w:val="22"/>
+          <w:shd w:val="clear" w:fill="FFFFFF"/>
+          <w:lang w:val="en-US"/>
+        </w:rPr>
+      </w:pPr>
+    </w:p>
+    <w:p>
+      <w:pPr>
+        <w:rPr>
+          <w:rFonts w:hint="default" w:ascii="Verdana" w:hAnsi="Verdana" w:eastAsia="SimSun"/>
+          <w:i w:val="0"/>
+          <w:iCs w:val="0"/>
+          <w:caps w:val="0"/>
+          <w:color w:val="000000"/>
+          <w:spacing w:val="0"/>
+          <w:sz w:val="22"/>
+          <w:szCs w:val="22"/>
+          <w:shd w:val="clear" w:fill="FFFFFF"/>
+          <w:lang w:val="en-US"/>
+        </w:rPr>
+      </w:pPr>
+      <w:r>
+        <w:rPr>
+          <w:rFonts w:hint="default" w:ascii="Verdana" w:hAnsi="Verdana" w:eastAsia="SimSun"/>
+          <w:i w:val="0"/>
+          <w:iCs w:val="0"/>
+          <w:caps w:val="0"/>
+          <w:color w:val="000000"/>
+          <w:spacing w:val="0"/>
+          <w:sz w:val="22"/>
+          <w:szCs w:val="22"/>
+          <w:shd w:val="clear" w:fill="FFFFFF"/>
+          <w:lang w:val="en-US"/>
+        </w:rPr>
+        <w:t>.nav includes the nav bar . Generally used in a list</w:t>
+      </w:r>
+    </w:p>
+    <w:p>
+      <w:pPr>
+        <w:rPr>
+          <w:rFonts w:hint="default" w:ascii="Verdana" w:hAnsi="Verdana" w:eastAsia="SimSun"/>
+          <w:i w:val="0"/>
+          <w:iCs w:val="0"/>
+          <w:caps w:val="0"/>
+          <w:color w:val="000000"/>
+          <w:spacing w:val="0"/>
+          <w:sz w:val="22"/>
+          <w:szCs w:val="22"/>
+          <w:shd w:val="clear" w:fill="FFFFFF"/>
+          <w:lang w:val="en-US"/>
+        </w:rPr>
+      </w:pPr>
+    </w:p>
+    <w:p>
+      <w:pPr>
+        <w:rPr>
+          <w:rFonts w:hint="default" w:ascii="Verdana" w:hAnsi="Verdana" w:eastAsia="SimSun"/>
+          <w:i w:val="0"/>
+          <w:iCs w:val="0"/>
+          <w:caps w:val="0"/>
+          <w:color w:val="000000"/>
+          <w:spacing w:val="0"/>
+          <w:sz w:val="22"/>
+          <w:szCs w:val="22"/>
+          <w:shd w:val="clear" w:fill="FFFFFF"/>
+          <w:lang w:val="en-US"/>
+        </w:rPr>
+      </w:pPr>
+      <w:r>
+        <w:rPr>
+          <w:rFonts w:hint="default" w:ascii="Verdana" w:hAnsi="Verdana" w:eastAsia="SimSun"/>
+          <w:i w:val="0"/>
+          <w:iCs w:val="0"/>
+          <w:caps w:val="0"/>
+          <w:color w:val="000000"/>
+          <w:spacing w:val="0"/>
+          <w:sz w:val="22"/>
+          <w:szCs w:val="22"/>
+          <w:shd w:val="clear" w:fill="FFFFFF"/>
+          <w:lang w:val="en-US"/>
+        </w:rPr>
+        <w:t>.nav-item in a class. Indicates the nav-item (used to define items in the list)</w:t>
+      </w:r>
+    </w:p>
+    <w:p>
+      <w:pPr>
+        <w:rPr>
+          <w:rFonts w:hint="default" w:ascii="Verdana" w:hAnsi="Verdana" w:eastAsia="SimSun"/>
+          <w:i w:val="0"/>
+          <w:iCs w:val="0"/>
+          <w:caps w:val="0"/>
+          <w:color w:val="000000"/>
+          <w:spacing w:val="0"/>
+          <w:sz w:val="22"/>
+          <w:szCs w:val="22"/>
+          <w:shd w:val="clear" w:fill="FFFFFF"/>
+          <w:lang w:val="en-US"/>
+        </w:rPr>
+      </w:pPr>
+    </w:p>
+    <w:p>
+      <w:pPr>
+        <w:rPr>
+          <w:rFonts w:hint="default" w:ascii="Verdana" w:hAnsi="Verdana" w:eastAsia="SimSun"/>
+          <w:i w:val="0"/>
+          <w:iCs w:val="0"/>
+          <w:caps w:val="0"/>
+          <w:color w:val="000000"/>
+          <w:spacing w:val="0"/>
+          <w:sz w:val="22"/>
+          <w:szCs w:val="22"/>
+          <w:shd w:val="clear" w:fill="FFFFFF"/>
+          <w:lang w:val="en-US"/>
+        </w:rPr>
+      </w:pPr>
+      <w:r>
+        <w:rPr>
+          <w:rFonts w:hint="default" w:ascii="Verdana" w:hAnsi="Verdana" w:eastAsia="SimSun"/>
+          <w:i w:val="0"/>
+          <w:iCs w:val="0"/>
+          <w:caps w:val="0"/>
+          <w:color w:val="000000"/>
+          <w:spacing w:val="0"/>
+          <w:sz w:val="22"/>
+          <w:szCs w:val="22"/>
+          <w:shd w:val="clear" w:fill="FFFFFF"/>
+          <w:lang w:val="en-US"/>
+        </w:rPr>
+        <w:t>.justify-content-center ,.justify-content-end (align the items to center and right respectively)</w:t>
+      </w:r>
+    </w:p>
+    <w:p>
+      <w:pPr>
+        <w:rPr>
+          <w:rFonts w:hint="default" w:ascii="Verdana" w:hAnsi="Verdana" w:eastAsia="SimSun"/>
+          <w:i w:val="0"/>
+          <w:iCs w:val="0"/>
+          <w:caps w:val="0"/>
+          <w:color w:val="000000"/>
+          <w:spacing w:val="0"/>
+          <w:sz w:val="22"/>
+          <w:szCs w:val="22"/>
+          <w:shd w:val="clear" w:fill="FFFFFF"/>
+          <w:lang w:val="en-US"/>
+        </w:rPr>
+      </w:pPr>
+    </w:p>
+    <w:p>
+      <w:pPr>
+        <w:rPr>
+          <w:rFonts w:hint="default" w:ascii="Verdana" w:hAnsi="Verdana" w:eastAsia="SimSun"/>
+          <w:i w:val="0"/>
+          <w:iCs w:val="0"/>
+          <w:caps w:val="0"/>
+          <w:color w:val="000000"/>
+          <w:spacing w:val="0"/>
+          <w:sz w:val="22"/>
+          <w:szCs w:val="22"/>
+          <w:shd w:val="clear" w:fill="FFFFFF"/>
+          <w:lang w:val="en-US"/>
+        </w:rPr>
+      </w:pPr>
+      <w:r>
+        <w:rPr>
+          <w:rFonts w:hint="default" w:ascii="Verdana" w:hAnsi="Verdana" w:eastAsia="SimSun"/>
+          <w:i w:val="0"/>
+          <w:iCs w:val="0"/>
+          <w:caps w:val="0"/>
+          <w:color w:val="000000"/>
+          <w:spacing w:val="0"/>
+          <w:sz w:val="22"/>
+          <w:szCs w:val="22"/>
+          <w:shd w:val="clear" w:fill="FFFFFF"/>
+          <w:lang w:val="en-US"/>
+        </w:rPr>
+        <w:t>forms</w:t>
+      </w:r>
+    </w:p>
+    <w:p>
+      <w:pPr>
+        <w:rPr>
+          <w:rFonts w:hint="default" w:ascii="Verdana" w:hAnsi="Verdana" w:eastAsia="SimSun"/>
+          <w:i w:val="0"/>
+          <w:iCs w:val="0"/>
+          <w:caps w:val="0"/>
+          <w:color w:val="000000"/>
+          <w:spacing w:val="0"/>
+          <w:sz w:val="22"/>
+          <w:szCs w:val="22"/>
+          <w:shd w:val="clear" w:fill="FFFFFF"/>
+          <w:lang w:val="en-US"/>
+        </w:rPr>
+      </w:pPr>
+    </w:p>
+    <w:p>
+      <w:pPr>
+        <w:rPr>
+          <w:rFonts w:hint="default" w:ascii="Verdana" w:hAnsi="Verdana" w:eastAsia="SimSun"/>
+          <w:i w:val="0"/>
+          <w:iCs w:val="0"/>
+          <w:caps w:val="0"/>
+          <w:color w:val="000000"/>
+          <w:spacing w:val="0"/>
+          <w:sz w:val="22"/>
+          <w:szCs w:val="22"/>
+          <w:shd w:val="clear" w:fill="FFFFFF"/>
+          <w:lang w:val="en-US"/>
+        </w:rPr>
+      </w:pPr>
+      <w:r>
+        <w:rPr>
+          <w:rFonts w:hint="default" w:ascii="Verdana" w:hAnsi="Verdana" w:eastAsia="SimSun"/>
+          <w:i w:val="0"/>
+          <w:iCs w:val="0"/>
+          <w:caps w:val="0"/>
+          <w:color w:val="000000"/>
+          <w:spacing w:val="0"/>
+          <w:sz w:val="22"/>
+          <w:szCs w:val="22"/>
+          <w:shd w:val="clear" w:fill="FFFFFF"/>
+          <w:lang w:val="en-US"/>
+        </w:rPr>
+        <w:t>All textual &lt;input&gt;, &lt;textarea&gt;, and &lt;select&gt; elements with class .form-control have a width of 100%</w:t>
+      </w:r>
+    </w:p>
+    <w:p>
+      <w:pPr>
+        <w:rPr>
+          <w:rFonts w:hint="default" w:ascii="Verdana" w:hAnsi="Verdana" w:eastAsia="SimSun"/>
+          <w:i w:val="0"/>
+          <w:iCs w:val="0"/>
+          <w:caps w:val="0"/>
+          <w:color w:val="000000"/>
+          <w:spacing w:val="0"/>
+          <w:sz w:val="22"/>
+          <w:szCs w:val="22"/>
+          <w:shd w:val="clear" w:fill="FFFFFF"/>
+          <w:lang w:val="en-US"/>
+        </w:rPr>
+      </w:pPr>
+    </w:p>
+    <w:p>
+      <w:pPr>
+        <w:rPr>
+          <w:rFonts w:hint="default" w:ascii="Verdana" w:hAnsi="Verdana" w:eastAsia="SimSun"/>
+          <w:i w:val="0"/>
+          <w:iCs w:val="0"/>
+          <w:caps w:val="0"/>
+          <w:color w:val="000000"/>
+          <w:spacing w:val="0"/>
+          <w:sz w:val="22"/>
+          <w:szCs w:val="22"/>
+          <w:shd w:val="clear" w:fill="FFFFFF"/>
+          <w:lang w:val="en-US"/>
+        </w:rPr>
+      </w:pPr>
+      <w:r>
+        <w:rPr>
+          <w:rFonts w:hint="default" w:ascii="Verdana" w:hAnsi="Verdana" w:eastAsia="SimSun"/>
+          <w:i w:val="0"/>
+          <w:iCs w:val="0"/>
+          <w:caps w:val="0"/>
+          <w:color w:val="000000"/>
+          <w:spacing w:val="0"/>
+          <w:sz w:val="22"/>
+          <w:szCs w:val="22"/>
+          <w:shd w:val="clear" w:fill="FFFFFF"/>
+          <w:lang w:val="en-US"/>
+        </w:rPr>
+        <w:t>Bootstrap provides two types of form layouts:</w:t>
+      </w:r>
+    </w:p>
+    <w:p>
+      <w:pPr>
+        <w:rPr>
+          <w:rFonts w:hint="default" w:ascii="Verdana" w:hAnsi="Verdana" w:eastAsia="SimSun"/>
+          <w:i w:val="0"/>
+          <w:iCs w:val="0"/>
+          <w:caps w:val="0"/>
+          <w:color w:val="000000"/>
+          <w:spacing w:val="0"/>
+          <w:sz w:val="22"/>
+          <w:szCs w:val="22"/>
+          <w:shd w:val="clear" w:fill="FFFFFF"/>
+          <w:lang w:val="en-US"/>
+        </w:rPr>
+      </w:pPr>
+    </w:p>
+    <w:p>
+      <w:pPr>
+        <w:rPr>
+          <w:rFonts w:hint="default" w:ascii="Verdana" w:hAnsi="Verdana" w:eastAsia="SimSun"/>
+          <w:i w:val="0"/>
+          <w:iCs w:val="0"/>
+          <w:caps w:val="0"/>
+          <w:color w:val="000000"/>
+          <w:spacing w:val="0"/>
+          <w:sz w:val="22"/>
+          <w:szCs w:val="22"/>
+          <w:shd w:val="clear" w:fill="FFFFFF"/>
+          <w:lang w:val="en-US"/>
+        </w:rPr>
+      </w:pPr>
+      <w:r>
+        <w:rPr>
+          <w:rFonts w:hint="default" w:ascii="Verdana" w:hAnsi="Verdana" w:eastAsia="SimSun"/>
+          <w:i w:val="0"/>
+          <w:iCs w:val="0"/>
+          <w:caps w:val="0"/>
+          <w:color w:val="000000"/>
+          <w:spacing w:val="0"/>
+          <w:sz w:val="22"/>
+          <w:szCs w:val="22"/>
+          <w:shd w:val="clear" w:fill="FFFFFF"/>
+          <w:lang w:val="en-US"/>
+        </w:rPr>
+        <w:t>Stacked (full-width) form</w:t>
+      </w:r>
+    </w:p>
+    <w:p>
+      <w:pPr>
+        <w:rPr>
+          <w:rFonts w:hint="default" w:ascii="Verdana" w:hAnsi="Verdana" w:eastAsia="SimSun"/>
+          <w:i w:val="0"/>
+          <w:iCs w:val="0"/>
+          <w:caps w:val="0"/>
+          <w:color w:val="000000"/>
+          <w:spacing w:val="0"/>
+          <w:sz w:val="22"/>
+          <w:szCs w:val="22"/>
+          <w:shd w:val="clear" w:fill="FFFFFF"/>
+          <w:lang w:val="en-US"/>
+        </w:rPr>
+      </w:pPr>
+      <w:r>
+        <w:rPr>
+          <w:rFonts w:hint="default" w:ascii="Verdana" w:hAnsi="Verdana" w:eastAsia="SimSun"/>
+          <w:i w:val="0"/>
+          <w:iCs w:val="0"/>
+          <w:caps w:val="0"/>
+          <w:color w:val="000000"/>
+          <w:spacing w:val="0"/>
+          <w:sz w:val="22"/>
+          <w:szCs w:val="22"/>
+          <w:shd w:val="clear" w:fill="FFFFFF"/>
+          <w:lang w:val="en-US"/>
+        </w:rPr>
+        <w:t>Inline form</w:t>
+      </w:r>
+    </w:p>
+    <w:p>
+      <w:pPr>
+        <w:rPr>
+          <w:rFonts w:hint="default" w:ascii="Verdana" w:hAnsi="Verdana" w:eastAsia="SimSun"/>
+          <w:i w:val="0"/>
+          <w:iCs w:val="0"/>
+          <w:caps w:val="0"/>
+          <w:color w:val="000000"/>
+          <w:spacing w:val="0"/>
+          <w:sz w:val="22"/>
+          <w:szCs w:val="22"/>
+          <w:shd w:val="clear" w:fill="FFFFFF"/>
+          <w:lang w:val="en-US"/>
+        </w:rPr>
+      </w:pPr>
+    </w:p>
+    <w:p>
+      <w:pPr>
+        <w:rPr>
+          <w:rFonts w:hint="default" w:ascii="Verdana" w:hAnsi="Verdana" w:eastAsia="SimSun"/>
+          <w:i w:val="0"/>
+          <w:iCs w:val="0"/>
+          <w:caps w:val="0"/>
+          <w:color w:val="000000"/>
+          <w:spacing w:val="0"/>
+          <w:sz w:val="22"/>
+          <w:szCs w:val="22"/>
+          <w:shd w:val="clear" w:fill="FFFFFF"/>
+          <w:lang w:val="en-US"/>
+        </w:rPr>
+      </w:pPr>
+    </w:p>
+    <w:p>
+      <w:pPr>
+        <w:rPr>
+          <w:rFonts w:hint="default" w:ascii="Verdana" w:hAnsi="Verdana" w:eastAsia="SimSun"/>
+          <w:i w:val="0"/>
+          <w:iCs w:val="0"/>
+          <w:caps w:val="0"/>
+          <w:color w:val="000000"/>
+          <w:spacing w:val="0"/>
+          <w:sz w:val="22"/>
+          <w:szCs w:val="22"/>
+          <w:shd w:val="clear" w:fill="FFFFFF"/>
+          <w:lang w:val="en-US"/>
+        </w:rPr>
+      </w:pPr>
+      <w:r>
+        <w:rPr>
+          <w:rFonts w:hint="default" w:ascii="Verdana" w:hAnsi="Verdana" w:eastAsia="SimSun"/>
+          <w:i w:val="0"/>
+          <w:iCs w:val="0"/>
+          <w:caps w:val="0"/>
+          <w:color w:val="000000"/>
+          <w:spacing w:val="0"/>
+          <w:sz w:val="22"/>
+          <w:szCs w:val="22"/>
+          <w:shd w:val="clear" w:fill="FFFFFF"/>
+          <w:lang w:val="en-US"/>
+        </w:rPr>
+        <w:t>.form-group - Stacked</w:t>
+      </w:r>
+    </w:p>
+    <w:p>
+      <w:pPr>
+        <w:rPr>
+          <w:rFonts w:hint="default" w:ascii="Verdana" w:hAnsi="Verdana" w:eastAsia="SimSun"/>
+          <w:i w:val="0"/>
+          <w:iCs w:val="0"/>
+          <w:caps w:val="0"/>
+          <w:color w:val="000000"/>
+          <w:spacing w:val="0"/>
+          <w:sz w:val="22"/>
+          <w:szCs w:val="22"/>
+          <w:shd w:val="clear" w:fill="FFFFFF"/>
+          <w:lang w:val="en-US"/>
+        </w:rPr>
+      </w:pPr>
+      <w:r>
+        <w:rPr>
+          <w:rFonts w:hint="default" w:ascii="Verdana" w:hAnsi="Verdana" w:eastAsia="SimSun"/>
+          <w:i w:val="0"/>
+          <w:iCs w:val="0"/>
+          <w:caps w:val="0"/>
+          <w:color w:val="000000"/>
+          <w:spacing w:val="0"/>
+          <w:sz w:val="22"/>
+          <w:szCs w:val="22"/>
+          <w:shd w:val="clear" w:fill="FFFFFF"/>
+          <w:lang w:val="en-US"/>
+        </w:rPr>
+        <w:t>.form-inline - Inline form</w:t>
+      </w:r>
+    </w:p>
+    <w:p>
+      <w:pPr>
+        <w:rPr>
+          <w:rFonts w:hint="default" w:ascii="Verdana" w:hAnsi="Verdana" w:eastAsia="SimSun"/>
+          <w:i w:val="0"/>
+          <w:iCs w:val="0"/>
+          <w:caps w:val="0"/>
+          <w:color w:val="000000"/>
+          <w:spacing w:val="0"/>
+          <w:sz w:val="22"/>
+          <w:szCs w:val="22"/>
+          <w:shd w:val="clear" w:fill="FFFFFF"/>
+          <w:lang w:val="en-US"/>
+        </w:rPr>
+      </w:pPr>
+    </w:p>
+    <w:p>
+      <w:pPr>
+        <w:rPr>
+          <w:rFonts w:hint="default" w:ascii="Verdana" w:hAnsi="Verdana" w:eastAsia="SimSun"/>
+          <w:i w:val="0"/>
+          <w:iCs w:val="0"/>
+          <w:caps w:val="0"/>
+          <w:color w:val="000000"/>
+          <w:spacing w:val="0"/>
+          <w:sz w:val="22"/>
+          <w:szCs w:val="22"/>
+          <w:shd w:val="clear" w:fill="FFFFFF"/>
+          <w:lang w:val="en-US"/>
+        </w:rPr>
+      </w:pPr>
+    </w:p>
+    <w:p>
+      <w:pPr>
+        <w:rPr>
+          <w:rFonts w:hint="default" w:ascii="Verdana" w:hAnsi="Verdana" w:eastAsia="SimSun"/>
+          <w:i w:val="0"/>
+          <w:iCs w:val="0"/>
+          <w:caps w:val="0"/>
+          <w:color w:val="000000"/>
+          <w:spacing w:val="0"/>
+          <w:sz w:val="22"/>
+          <w:szCs w:val="22"/>
+          <w:shd w:val="clear" w:fill="FFFFFF"/>
+          <w:lang w:val="en-US"/>
+        </w:rPr>
+      </w:pPr>
+      <w:r>
+        <w:rPr>
+          <w:rFonts w:hint="default" w:ascii="Verdana" w:hAnsi="Verdana" w:eastAsia="SimSun"/>
+          <w:i w:val="0"/>
+          <w:iCs w:val="0"/>
+          <w:caps w:val="0"/>
+          <w:color w:val="000000"/>
+          <w:spacing w:val="0"/>
+          <w:sz w:val="22"/>
+          <w:szCs w:val="22"/>
+          <w:shd w:val="clear" w:fill="FFFFFF"/>
+          <w:lang w:val="en-US"/>
+        </w:rPr>
+        <w:t>inputs</w:t>
+      </w:r>
+    </w:p>
+    <w:p>
+      <w:pPr>
+        <w:rPr>
+          <w:rFonts w:hint="default" w:ascii="Verdana" w:hAnsi="Verdana" w:eastAsia="SimSun"/>
+          <w:i w:val="0"/>
+          <w:iCs w:val="0"/>
+          <w:caps w:val="0"/>
+          <w:color w:val="000000"/>
+          <w:spacing w:val="0"/>
+          <w:sz w:val="22"/>
+          <w:szCs w:val="22"/>
+          <w:shd w:val="clear" w:fill="FFFFFF"/>
+          <w:lang w:val="en-US"/>
+        </w:rPr>
+      </w:pPr>
+    </w:p>
+    <w:p>
+      <w:pPr>
+        <w:rPr>
+          <w:rFonts w:hint="default" w:ascii="Verdana" w:hAnsi="Verdana" w:eastAsia="SimSun"/>
+          <w:i w:val="0"/>
+          <w:iCs w:val="0"/>
+          <w:caps w:val="0"/>
+          <w:color w:val="000000"/>
+          <w:spacing w:val="0"/>
+          <w:sz w:val="22"/>
+          <w:szCs w:val="22"/>
+          <w:shd w:val="clear" w:fill="FFFFFF"/>
+          <w:lang w:val="en-US"/>
+        </w:rPr>
+      </w:pPr>
+      <w:r>
+        <w:rPr>
+          <w:rFonts w:hint="default" w:ascii="Verdana" w:hAnsi="Verdana" w:eastAsia="SimSun"/>
+          <w:i w:val="0"/>
+          <w:iCs w:val="0"/>
+          <w:caps w:val="0"/>
+          <w:color w:val="000000"/>
+          <w:spacing w:val="0"/>
+          <w:sz w:val="22"/>
+          <w:szCs w:val="22"/>
+          <w:shd w:val="clear" w:fill="FFFFFF"/>
+          <w:lang w:val="en-US"/>
+        </w:rPr>
+        <w:t>.form-control gives full width and proper padding</w:t>
+      </w:r>
+    </w:p>
+    <w:p>
+      <w:pPr>
+        <w:rPr>
+          <w:rFonts w:hint="default" w:ascii="Verdana" w:hAnsi="Verdana" w:eastAsia="SimSun"/>
+          <w:i w:val="0"/>
+          <w:iCs w:val="0"/>
+          <w:caps w:val="0"/>
+          <w:color w:val="000000"/>
+          <w:spacing w:val="0"/>
+          <w:sz w:val="22"/>
+          <w:szCs w:val="22"/>
+          <w:shd w:val="clear" w:fill="FFFFFF"/>
+          <w:lang w:val="en-US"/>
+        </w:rPr>
+      </w:pPr>
+    </w:p>
+    <w:p>
+      <w:pPr>
+        <w:rPr>
+          <w:rFonts w:hint="default" w:ascii="Verdana" w:hAnsi="Verdana" w:eastAsia="SimSun"/>
+          <w:i w:val="0"/>
+          <w:iCs w:val="0"/>
+          <w:caps w:val="0"/>
+          <w:color w:val="000000"/>
+          <w:spacing w:val="0"/>
+          <w:sz w:val="22"/>
+          <w:szCs w:val="22"/>
+          <w:shd w:val="clear" w:fill="FFFFFF"/>
+          <w:lang w:val="en-US"/>
+        </w:rPr>
+      </w:pPr>
+      <w:r>
+        <w:rPr>
+          <w:rFonts w:hint="default" w:ascii="Verdana" w:hAnsi="Verdana" w:eastAsia="SimSun"/>
+          <w:i w:val="0"/>
+          <w:iCs w:val="0"/>
+          <w:caps w:val="0"/>
+          <w:color w:val="000000"/>
+          <w:spacing w:val="0"/>
+          <w:sz w:val="22"/>
+          <w:szCs w:val="22"/>
+          <w:shd w:val="clear" w:fill="FFFFFF"/>
+          <w:lang w:val="en-US"/>
+        </w:rPr>
+        <w:t>.form-control-x</w:t>
+      </w:r>
+    </w:p>
+    <w:p>
+      <w:pPr>
+        <w:rPr>
+          <w:rFonts w:hint="default" w:ascii="Verdana" w:hAnsi="Verdana" w:eastAsia="SimSun"/>
+          <w:i w:val="0"/>
+          <w:iCs w:val="0"/>
+          <w:caps w:val="0"/>
+          <w:color w:val="000000"/>
+          <w:spacing w:val="0"/>
+          <w:sz w:val="22"/>
+          <w:szCs w:val="22"/>
+          <w:shd w:val="clear" w:fill="FFFFFF"/>
+          <w:lang w:val="en-US"/>
+        </w:rPr>
+      </w:pPr>
+    </w:p>
+    <w:p>
+      <w:pPr>
+        <w:rPr>
+          <w:rFonts w:hint="default" w:ascii="Verdana" w:hAnsi="Verdana" w:eastAsia="SimSun"/>
+          <w:i w:val="0"/>
+          <w:iCs w:val="0"/>
+          <w:caps w:val="0"/>
+          <w:color w:val="000000"/>
+          <w:spacing w:val="0"/>
+          <w:sz w:val="22"/>
+          <w:szCs w:val="22"/>
+          <w:shd w:val="clear" w:fill="FFFFFF"/>
+          <w:lang w:val="en-US"/>
+        </w:rPr>
+      </w:pPr>
+      <w:r>
+        <w:rPr>
+          <w:rFonts w:hint="default" w:ascii="Verdana" w:hAnsi="Verdana" w:eastAsia="SimSun"/>
+          <w:i w:val="0"/>
+          <w:iCs w:val="0"/>
+          <w:caps w:val="0"/>
+          <w:color w:val="000000"/>
+          <w:spacing w:val="0"/>
+          <w:sz w:val="22"/>
+          <w:szCs w:val="22"/>
+          <w:shd w:val="clear" w:fill="FFFFFF"/>
+          <w:lang w:val="en-US"/>
+        </w:rPr>
+        <w:t>x=lg,sm gives large and small control respectively.</w:t>
+      </w:r>
+    </w:p>
+    <w:p>
+      <w:pPr>
+        <w:rPr>
+          <w:rFonts w:hint="default" w:ascii="Verdana" w:hAnsi="Verdana" w:eastAsia="SimSun"/>
+          <w:i w:val="0"/>
+          <w:iCs w:val="0"/>
+          <w:caps w:val="0"/>
+          <w:color w:val="000000"/>
+          <w:spacing w:val="0"/>
+          <w:sz w:val="22"/>
+          <w:szCs w:val="22"/>
+          <w:shd w:val="clear" w:fill="FFFFFF"/>
+          <w:lang w:val="en-US"/>
+        </w:rPr>
+      </w:pPr>
+    </w:p>
+    <w:p>
+      <w:pPr>
+        <w:rPr>
+          <w:rFonts w:hint="default" w:ascii="Verdana" w:hAnsi="Verdana" w:eastAsia="SimSun"/>
+          <w:i w:val="0"/>
+          <w:iCs w:val="0"/>
+          <w:caps w:val="0"/>
+          <w:color w:val="000000"/>
+          <w:spacing w:val="0"/>
+          <w:sz w:val="22"/>
+          <w:szCs w:val="22"/>
+          <w:shd w:val="clear" w:fill="FFFFFF"/>
+          <w:lang w:val="en-US"/>
+        </w:rPr>
+      </w:pPr>
+      <w:r>
+        <w:rPr>
+          <w:rFonts w:hint="default" w:ascii="Verdana" w:hAnsi="Verdana" w:eastAsia="SimSun"/>
+          <w:i w:val="0"/>
+          <w:iCs w:val="0"/>
+          <w:caps w:val="0"/>
+          <w:color w:val="000000"/>
+          <w:spacing w:val="0"/>
+          <w:sz w:val="22"/>
+          <w:szCs w:val="22"/>
+          <w:shd w:val="clear" w:fill="FFFFFF"/>
+          <w:lang w:val="en-US"/>
+        </w:rPr>
+        <w:t>.input-group groups input together</w:t>
+      </w:r>
+    </w:p>
+    <w:p>
+      <w:pPr>
+        <w:rPr>
+          <w:rFonts w:hint="default" w:ascii="Verdana" w:hAnsi="Verdana" w:eastAsia="SimSun"/>
+          <w:i w:val="0"/>
+          <w:iCs w:val="0"/>
+          <w:caps w:val="0"/>
+          <w:color w:val="000000"/>
+          <w:spacing w:val="0"/>
+          <w:sz w:val="22"/>
+          <w:szCs w:val="22"/>
+          <w:shd w:val="clear" w:fill="FFFFFF"/>
+          <w:lang w:val="en-US"/>
+        </w:rPr>
+      </w:pPr>
+    </w:p>
+    <w:p>
+      <w:pPr>
+        <w:rPr>
+          <w:rFonts w:hint="default" w:ascii="Verdana" w:hAnsi="Verdana" w:eastAsia="SimSun"/>
+          <w:i w:val="0"/>
+          <w:iCs w:val="0"/>
+          <w:caps w:val="0"/>
+          <w:color w:val="000000"/>
+          <w:spacing w:val="0"/>
+          <w:sz w:val="22"/>
+          <w:szCs w:val="22"/>
+          <w:shd w:val="clear" w:fill="FFFFFF"/>
+          <w:lang w:val="en-US"/>
+        </w:rPr>
+      </w:pPr>
+      <w:r>
+        <w:rPr>
+          <w:rFonts w:hint="default" w:ascii="Verdana" w:hAnsi="Verdana" w:eastAsia="SimSun"/>
+          <w:i w:val="0"/>
+          <w:iCs w:val="0"/>
+          <w:caps w:val="0"/>
+          <w:color w:val="000000"/>
+          <w:spacing w:val="0"/>
+          <w:sz w:val="22"/>
+          <w:szCs w:val="22"/>
+          <w:shd w:val="clear" w:fill="FFFFFF"/>
+          <w:lang w:val="en-US"/>
+        </w:rPr>
+        <w:t>.</w:t>
       </w:r>
       <w:bookmarkStart w:id="0" w:name="_GoBack"/>
       <w:bookmarkEnd w:id="0"/>
-    </w:p>
-    <w:p>
-      <w:pPr>
-        <w:rPr>
-          <w:rFonts w:hint="default" w:ascii="Verdana" w:hAnsi="Verdana" w:eastAsia="SimSun"/>
-          <w:i w:val="0"/>
-          <w:iCs w:val="0"/>
-          <w:caps w:val="0"/>
-          <w:color w:val="000000"/>
-          <w:spacing w:val="0"/>
-          <w:sz w:val="22"/>
-          <w:szCs w:val="22"/>
-          <w:shd w:val="clear" w:fill="FFFFFF"/>
-          <w:lang w:val="en-IN"/>
-        </w:rPr>
-      </w:pPr>
-    </w:p>
-    <w:p>
-      <w:pPr>
-        <w:rPr>
-          <w:rFonts w:hint="default" w:ascii="Verdana" w:hAnsi="Verdana" w:eastAsia="SimSun"/>
-          <w:i w:val="0"/>
-          <w:iCs w:val="0"/>
-          <w:caps w:val="0"/>
-          <w:color w:val="000000"/>
-          <w:spacing w:val="0"/>
-          <w:sz w:val="22"/>
-          <w:szCs w:val="22"/>
-          <w:shd w:val="clear" w:fill="FFFFFF"/>
-          <w:lang w:val="en-IN"/>
-        </w:rPr>
-      </w:pPr>
+      <w:r>
+        <w:rPr>
+          <w:rFonts w:hint="default" w:ascii="Verdana" w:hAnsi="Verdana" w:eastAsia="SimSun"/>
+          <w:i w:val="0"/>
+          <w:iCs w:val="0"/>
+          <w:caps w:val="0"/>
+          <w:color w:val="000000"/>
+          <w:spacing w:val="0"/>
+          <w:sz w:val="22"/>
+          <w:szCs w:val="22"/>
+          <w:shd w:val="clear" w:fill="FFFFFF"/>
+          <w:lang w:val="en-US"/>
+        </w:rPr>
+        <w:t xml:space="preserve">custom </w:t>
+      </w:r>
+    </w:p>
+    <w:p>
+      <w:pPr>
+        <w:rPr>
+          <w:rFonts w:hint="default" w:ascii="Verdana" w:hAnsi="Verdana" w:eastAsia="SimSun"/>
+          <w:i w:val="0"/>
+          <w:iCs w:val="0"/>
+          <w:caps w:val="0"/>
+          <w:color w:val="000000"/>
+          <w:spacing w:val="0"/>
+          <w:sz w:val="22"/>
+          <w:szCs w:val="22"/>
+          <w:shd w:val="clear" w:fill="FFFFFF"/>
+          <w:lang w:val="en-US"/>
+        </w:rPr>
+      </w:pPr>
+    </w:p>
+    <w:p>
+      <w:pPr>
+        <w:rPr>
+          <w:rFonts w:hint="default" w:ascii="Verdana" w:hAnsi="Verdana" w:eastAsia="SimSun"/>
+          <w:i w:val="0"/>
+          <w:iCs w:val="0"/>
+          <w:caps w:val="0"/>
+          <w:color w:val="000000"/>
+          <w:spacing w:val="0"/>
+          <w:sz w:val="22"/>
+          <w:szCs w:val="22"/>
+          <w:shd w:val="clear" w:fill="FFFFFF"/>
+          <w:lang w:val="en-US"/>
+        </w:rPr>
+      </w:pPr>
+      <w:r>
+        <w:rPr>
+          <w:rFonts w:hint="default" w:ascii="Verdana" w:hAnsi="Verdana" w:eastAsia="SimSun"/>
+          <w:i w:val="0"/>
+          <w:iCs w:val="0"/>
+          <w:caps w:val="0"/>
+          <w:color w:val="000000"/>
+          <w:spacing w:val="0"/>
+          <w:sz w:val="22"/>
+          <w:szCs w:val="22"/>
+          <w:shd w:val="clear" w:fill="FFFFFF"/>
+          <w:lang w:val="en-US"/>
+        </w:rPr>
+        <w:t xml:space="preserve">gives control to custom groups </w:t>
+      </w:r>
     </w:p>
     <w:sectPr>
       <w:pgSz w:w="11906" w:h="16838"/>

</xml_diff>